<commit_message>
Complete how approach provides good data source
</commit_message>
<xml_diff>
--- a/docs/Approach.docx
+++ b/docs/Approach.docx
@@ -4,8 +4,7 @@
   <w:body>
     <w:p>
       <w:pPr>
-        <w:pStyle w:val="Normal1"/>
-        <w:pBdr/>
+        <w:pStyle w:val="LOnormal"/>
         <w:shd w:val="clear" w:fill="FFFFFF"/>
         <w:spacing w:lineRule="auto" w:line="276" w:before="160" w:after="160"/>
         <w:ind w:left="720" w:hanging="0"/>
@@ -32,12 +31,11 @@
     </w:p>
     <w:p>
       <w:pPr>
-        <w:pStyle w:val="Normal1"/>
+        <w:pStyle w:val="LOnormal"/>
         <w:keepNext w:val="false"/>
         <w:keepLines w:val="false"/>
         <w:pageBreakBefore w:val="false"/>
         <w:widowControl/>
-        <w:pBdr/>
         <w:shd w:val="clear" w:fill="FFFFFF"/>
         <w:spacing w:lineRule="auto" w:line="276" w:before="160" w:after="160"/>
         <w:ind w:left="0" w:right="0" w:hanging="0"/>
@@ -62,8 +60,7 @@
     </w:p>
     <w:p>
       <w:pPr>
-        <w:pStyle w:val="Normal1"/>
-        <w:pBdr/>
+        <w:pStyle w:val="LOnormal"/>
         <w:shd w:val="clear" w:fill="FFFFFF"/>
         <w:spacing w:lineRule="auto" w:line="276" w:before="160" w:after="160"/>
         <w:ind w:left="0" w:hanging="0"/>
@@ -89,8 +86,7 @@
     </w:p>
     <w:p>
       <w:pPr>
-        <w:pStyle w:val="Normal1"/>
-        <w:pBdr/>
+        <w:pStyle w:val="LOnormal"/>
         <w:shd w:val="clear" w:fill="FFFFFF"/>
         <w:spacing w:lineRule="auto" w:line="276" w:before="160" w:after="160"/>
         <w:ind w:left="0" w:hanging="0"/>
@@ -117,8 +113,7 @@
     </w:p>
     <w:p>
       <w:pPr>
-        <w:pStyle w:val="Normal1"/>
-        <w:pBdr/>
+        <w:pStyle w:val="LOnormal"/>
         <w:shd w:val="clear" w:fill="FFFFFF"/>
         <w:spacing w:lineRule="auto" w:line="276" w:before="240" w:after="0"/>
         <w:rPr>
@@ -138,8 +133,7 @@
     </w:p>
     <w:p>
       <w:pPr>
-        <w:pStyle w:val="Normal1"/>
-        <w:pBdr/>
+        <w:pStyle w:val="LOnormal"/>
         <w:shd w:val="clear" w:fill="FFFFFF"/>
         <w:spacing w:lineRule="auto" w:line="276" w:before="240" w:after="0"/>
         <w:rPr>
@@ -149,17 +143,122 @@
         </w:rPr>
       </w:pPr>
       <w:r>
+        <w:rPr/>
+      </w:r>
+    </w:p>
+    <w:p>
+      <w:pPr>
+        <w:pStyle w:val="TextBody"/>
+        <w:shd w:val="clear" w:fill="FFFFFF"/>
+        <w:spacing w:lineRule="auto" w:line="276" w:before="240" w:after="0"/>
+        <w:rPr>
+          <w:rFonts w:ascii="Avenir" w:hAnsi="Avenir" w:eastAsia="Avenir" w:cs="Avenir"/>
+          <w:sz w:val="24"/>
+          <w:szCs w:val="24"/>
+        </w:rPr>
+      </w:pPr>
+      <w:bookmarkStart w:id="0" w:name="docs-internal-guid-d54232e9-7fff-5368-17"/>
+      <w:bookmarkEnd w:id="0"/>
+      <w:r>
         <w:rPr>
           <w:rFonts w:eastAsia="Avenir" w:cs="Avenir" w:ascii="Avenir" w:hAnsi="Avenir"/>
-          <w:sz w:val="24"/>
-          <w:szCs w:val="24"/>
-        </w:rPr>
-      </w:r>
-    </w:p>
-    <w:p>
-      <w:pPr>
-        <w:pStyle w:val="Normal1"/>
-        <w:pBdr/>
+          <w:b w:val="false"/>
+          <w:i w:val="false"/>
+          <w:caps w:val="false"/>
+          <w:smallCaps w:val="false"/>
+          <w:strike w:val="false"/>
+          <w:dstrike w:val="false"/>
+          <w:color w:val="000000"/>
+          <w:sz w:val="24"/>
+          <w:szCs w:val="24"/>
+          <w:u w:val="none"/>
+          <w:effect w:val="none"/>
+          <w:shd w:fill="auto" w:val="clear"/>
+        </w:rPr>
+        <w:t>From the receiver of the audio point of view, data ETL would be real-time due to the capability built on Kafka. Once a user uploads an audio file equivalent to the text, it is immediately sent to the Kafka cluster, then gets transformed by Spark before being loaded into the data lake. This approach ensures timely access to important data and would provide an efficient platform for Continuous Integration and Continuous Development. The CI/CD would be enabled In such a way that the clients can start developing products with the data available and incrementally fine-tune the system as more data gets continuously loaded into the system.</w:t>
+      </w:r>
+    </w:p>
+    <w:p>
+      <w:pPr>
+        <w:pStyle w:val="TextBody"/>
+        <w:rPr>
+          <w:rFonts w:ascii="Avenir" w:hAnsi="Avenir" w:eastAsia="Avenir" w:cs="Avenir"/>
+          <w:sz w:val="24"/>
+          <w:szCs w:val="24"/>
+        </w:rPr>
+      </w:pPr>
+      <w:r>
+        <w:rPr/>
+        <w:br/>
+      </w:r>
+    </w:p>
+    <w:p>
+      <w:pPr>
+        <w:pStyle w:val="LOnormal"/>
+        <w:shd w:val="clear" w:fill="FFFFFF"/>
+        <w:spacing w:lineRule="auto" w:line="276" w:before="240" w:after="0"/>
+        <w:rPr>
+          <w:rFonts w:ascii="Avenir" w:hAnsi="Avenir" w:eastAsia="Avenir" w:cs="Avenir"/>
+          <w:sz w:val="24"/>
+          <w:szCs w:val="24"/>
+        </w:rPr>
+      </w:pPr>
+      <w:r>
+        <w:rPr/>
+      </w:r>
+    </w:p>
+    <w:p>
+      <w:pPr>
+        <w:pStyle w:val="LOnormal"/>
+        <w:shd w:val="clear" w:fill="FFFFFF"/>
+        <w:spacing w:lineRule="auto" w:line="276" w:before="240" w:after="0"/>
+        <w:rPr>
+          <w:rFonts w:ascii="Avenir" w:hAnsi="Avenir" w:eastAsia="Avenir" w:cs="Avenir"/>
+          <w:sz w:val="24"/>
+          <w:szCs w:val="24"/>
+        </w:rPr>
+      </w:pPr>
+      <w:r>
+        <w:rPr/>
+      </w:r>
+    </w:p>
+    <w:p>
+      <w:pPr>
+        <w:pStyle w:val="LOnormal"/>
+        <w:shd w:val="clear" w:fill="FFFFFF"/>
+        <w:spacing w:lineRule="auto" w:line="276" w:before="240" w:after="0"/>
+        <w:rPr>
+          <w:rFonts w:ascii="Avenir" w:hAnsi="Avenir" w:eastAsia="Avenir" w:cs="Avenir"/>
+          <w:sz w:val="24"/>
+          <w:szCs w:val="24"/>
+        </w:rPr>
+      </w:pPr>
+      <w:r>
+        <w:rPr/>
+      </w:r>
+    </w:p>
+    <w:p>
+      <w:pPr>
+        <w:pStyle w:val="LOnormal"/>
+        <w:shd w:val="clear" w:fill="FFFFFF"/>
+        <w:spacing w:lineRule="auto" w:line="276" w:before="240" w:after="0"/>
+        <w:rPr>
+          <w:rFonts w:ascii="Avenir" w:hAnsi="Avenir" w:eastAsia="Avenir" w:cs="Avenir"/>
+          <w:sz w:val="24"/>
+          <w:szCs w:val="24"/>
+        </w:rPr>
+      </w:pPr>
+      <w:r>
+        <w:rPr>
+          <w:rFonts w:eastAsia="Avenir" w:cs="Avenir" w:ascii="Avenir" w:hAnsi="Avenir"/>
+          <w:sz w:val="24"/>
+          <w:szCs w:val="24"/>
+        </w:rPr>
+      </w:r>
+    </w:p>
+    <w:p>
+      <w:pPr>
+        <w:pStyle w:val="LOnormal"/>
         <w:shd w:val="clear" w:fill="FFFFFF"/>
         <w:spacing w:lineRule="auto" w:line="276" w:before="160" w:after="160"/>
         <w:ind w:left="0" w:hanging="0"/>
@@ -180,8 +279,7 @@
     </w:p>
     <w:p>
       <w:pPr>
-        <w:pStyle w:val="Normal1"/>
-        <w:pBdr/>
+        <w:pStyle w:val="LOnormal"/>
         <w:shd w:val="clear" w:fill="FFFFFF"/>
         <w:spacing w:lineRule="auto" w:line="276" w:before="160" w:after="160"/>
         <w:ind w:left="0" w:hanging="0"/>
@@ -214,7 +312,7 @@
 <w:hdr xmlns:o="urn:schemas-microsoft-com:office:office" xmlns:r="http://schemas.openxmlformats.org/officeDocument/2006/relationships" xmlns:v="urn:schemas-microsoft-com:vml" xmlns:w="http://schemas.openxmlformats.org/wordprocessingml/2006/main" xmlns:w10="urn:schemas-microsoft-com:office:word" xmlns:wp="http://schemas.openxmlformats.org/drawingml/2006/wordprocessingDrawing" xmlns:wps="http://schemas.microsoft.com/office/word/2010/wordprocessingShape" xmlns:wpg="http://schemas.microsoft.com/office/word/2010/wordprocessingGroup" xmlns:mc="http://schemas.openxmlformats.org/markup-compatibility/2006" xmlns:wp14="http://schemas.microsoft.com/office/word/2010/wordprocessingDrawing" xmlns:w14="http://schemas.microsoft.com/office/word/2010/wordml" xmlns:w15="http://schemas.microsoft.com/office/word/2012/wordml" mc:Ignorable="w14 wp14 w15">
   <w:p>
     <w:pPr>
-      <w:pStyle w:val="Normal1"/>
+      <w:pStyle w:val="LOnormal"/>
       <w:rPr/>
     </w:pPr>
     <w:r>
@@ -246,6 +344,7 @@
     <w:qFormat/>
     <w:pPr>
       <w:widowControl/>
+      <w:suppressAutoHyphens w:val="true"/>
       <w:bidi w:val="0"/>
       <w:spacing w:lineRule="auto" w:line="276" w:before="0" w:after="0"/>
       <w:jc w:val="left"/>
@@ -261,8 +360,8 @@
   </w:style>
   <w:style w:type="paragraph" w:styleId="Heading1">
     <w:name w:val="Heading 1"/>
-    <w:basedOn w:val="Normal1"/>
-    <w:next w:val="Normal1"/>
+    <w:basedOn w:val="LOnormal"/>
+    <w:next w:val="LOnormal"/>
     <w:qFormat/>
     <w:pPr>
       <w:keepNext w:val="true"/>
@@ -277,8 +376,8 @@
   </w:style>
   <w:style w:type="paragraph" w:styleId="Heading2">
     <w:name w:val="Heading 2"/>
-    <w:basedOn w:val="Normal1"/>
-    <w:next w:val="Normal1"/>
+    <w:basedOn w:val="LOnormal"/>
+    <w:next w:val="LOnormal"/>
     <w:qFormat/>
     <w:pPr>
       <w:keepNext w:val="true"/>
@@ -294,8 +393,8 @@
   </w:style>
   <w:style w:type="paragraph" w:styleId="Heading3">
     <w:name w:val="Heading 3"/>
-    <w:basedOn w:val="Normal1"/>
-    <w:next w:val="Normal1"/>
+    <w:basedOn w:val="LOnormal"/>
+    <w:next w:val="LOnormal"/>
     <w:qFormat/>
     <w:pPr>
       <w:keepNext w:val="true"/>
@@ -312,8 +411,8 @@
   </w:style>
   <w:style w:type="paragraph" w:styleId="Heading4">
     <w:name w:val="Heading 4"/>
-    <w:basedOn w:val="Normal1"/>
-    <w:next w:val="Normal1"/>
+    <w:basedOn w:val="LOnormal"/>
+    <w:next w:val="LOnormal"/>
     <w:qFormat/>
     <w:pPr>
       <w:keepNext w:val="true"/>
@@ -329,8 +428,8 @@
   </w:style>
   <w:style w:type="paragraph" w:styleId="Heading5">
     <w:name w:val="Heading 5"/>
-    <w:basedOn w:val="Normal1"/>
-    <w:next w:val="Normal1"/>
+    <w:basedOn w:val="LOnormal"/>
+    <w:next w:val="LOnormal"/>
     <w:qFormat/>
     <w:pPr>
       <w:keepNext w:val="true"/>
@@ -346,8 +445,8 @@
   </w:style>
   <w:style w:type="paragraph" w:styleId="Heading6">
     <w:name w:val="Heading 6"/>
-    <w:basedOn w:val="Normal1"/>
-    <w:next w:val="Normal1"/>
+    <w:basedOn w:val="LOnormal"/>
+    <w:next w:val="LOnormal"/>
     <w:qFormat/>
     <w:pPr>
       <w:keepNext w:val="true"/>
@@ -429,11 +528,12 @@
       <w:lang w:val="zxx" w:eastAsia="zxx" w:bidi="zxx"/>
     </w:rPr>
   </w:style>
-  <w:style w:type="paragraph" w:styleId="Normal1" w:default="1">
+  <w:style w:type="paragraph" w:styleId="LOnormal" w:default="1">
     <w:name w:val="LO-normal"/>
     <w:qFormat/>
     <w:pPr>
       <w:widowControl/>
+      <w:suppressAutoHyphens w:val="true"/>
       <w:bidi w:val="0"/>
       <w:spacing w:lineRule="auto" w:line="276" w:before="0" w:after="0"/>
       <w:jc w:val="left"/>
@@ -449,8 +549,8 @@
   </w:style>
   <w:style w:type="paragraph" w:styleId="Title">
     <w:name w:val="Title"/>
-    <w:basedOn w:val="Normal1"/>
-    <w:next w:val="Normal1"/>
+    <w:basedOn w:val="LOnormal"/>
+    <w:next w:val="LOnormal"/>
     <w:qFormat/>
     <w:pPr>
       <w:keepNext w:val="true"/>
@@ -465,8 +565,8 @@
   </w:style>
   <w:style w:type="paragraph" w:styleId="Subtitle">
     <w:name w:val="Subtitle"/>
-    <w:basedOn w:val="Normal1"/>
-    <w:next w:val="Normal1"/>
+    <w:basedOn w:val="LOnormal"/>
+    <w:next w:val="LOnormal"/>
     <w:qFormat/>
     <w:pPr>
       <w:keepNext w:val="true"/>

</xml_diff>